<commit_message>
1. Added abstract 2. Made more graphs smaller
</commit_message>
<xml_diff>
--- a/Dissertation/diagrams/workload-type.docx
+++ b/Dissertation/diagrams/workload-type.docx
@@ -11,18 +11,18 @@
         <mc:AlternateContent>
           <mc:Choice Requires="wps">
             <w:drawing>
-              <wp:anchor distT="0" distB="0" distL="114300" distR="114300" simplePos="0" relativeHeight="251666432" behindDoc="0" locked="0" layoutInCell="1" allowOverlap="1">
+              <wp:anchor distT="0" distB="0" distL="114300" distR="114300" simplePos="0" relativeHeight="251663360" behindDoc="0" locked="0" layoutInCell="1" allowOverlap="1">
                 <wp:simplePos x="0" y="0"/>
                 <wp:positionH relativeFrom="column">
-                  <wp:posOffset>3436783</wp:posOffset>
+                  <wp:posOffset>104459</wp:posOffset>
                 </wp:positionH>
                 <wp:positionV relativeFrom="paragraph">
-                  <wp:posOffset>169545</wp:posOffset>
+                  <wp:posOffset>2091827</wp:posOffset>
                 </wp:positionV>
-                <wp:extent cx="2082165" cy="1790700"/>
-                <wp:effectExtent l="12700" t="12700" r="13335" b="12700"/>
+                <wp:extent cx="1529080" cy="1383048"/>
+                <wp:effectExtent l="12700" t="12700" r="7620" b="13970"/>
                 <wp:wrapNone/>
-                <wp:docPr id="11" name="Freeform 11"/>
+                <wp:docPr id="5" name="Freeform 5"/>
                 <wp:cNvGraphicFramePr/>
                 <a:graphic xmlns:a="http://schemas.openxmlformats.org/drawingml/2006/main">
                   <a:graphicData uri="http://schemas.microsoft.com/office/word/2010/wordprocessingShape">
@@ -31,21 +31,19 @@
                       <wps:spPr>
                         <a:xfrm>
                           <a:off x="0" y="0"/>
-                          <a:ext cx="2082165" cy="1790700"/>
+                          <a:ext cx="1529080" cy="1383048"/>
                         </a:xfrm>
                         <a:custGeom>
                           <a:avLst/>
                           <a:gdLst>
-                            <a:gd name="connsiteX0" fmla="*/ 0 w 2082297"/>
-                            <a:gd name="connsiteY0" fmla="*/ 1085434 h 1790837"/>
-                            <a:gd name="connsiteX1" fmla="*/ 371192 w 2082297"/>
-                            <a:gd name="connsiteY1" fmla="*/ 1076381 h 1790837"/>
-                            <a:gd name="connsiteX2" fmla="*/ 851025 w 2082297"/>
-                            <a:gd name="connsiteY2" fmla="*/ 1773497 h 1790837"/>
-                            <a:gd name="connsiteX3" fmla="*/ 1412340 w 2082297"/>
-                            <a:gd name="connsiteY3" fmla="*/ 252515 h 1790837"/>
-                            <a:gd name="connsiteX4" fmla="*/ 2082297 w 2082297"/>
-                            <a:gd name="connsiteY4" fmla="*/ 17125 h 1790837"/>
+                            <a:gd name="connsiteX0" fmla="*/ 0 w 2037030"/>
+                            <a:gd name="connsiteY0" fmla="*/ 0 h 1842687"/>
+                            <a:gd name="connsiteX1" fmla="*/ 869133 w 2037030"/>
+                            <a:gd name="connsiteY1" fmla="*/ 1828800 h 1842687"/>
+                            <a:gd name="connsiteX2" fmla="*/ 1403288 w 2037030"/>
+                            <a:gd name="connsiteY2" fmla="*/ 832919 h 1842687"/>
+                            <a:gd name="connsiteX3" fmla="*/ 2037030 w 2037030"/>
+                            <a:gd name="connsiteY3" fmla="*/ 679010 h 1842687"/>
                           </a:gdLst>
                           <a:ahLst/>
                           <a:cxnLst>
@@ -61,184 +59,27 @@
                             <a:cxn ang="0">
                               <a:pos x="connsiteX3" y="connsiteY3"/>
                             </a:cxn>
-                            <a:cxn ang="0">
-                              <a:pos x="connsiteX4" y="connsiteY4"/>
-                            </a:cxn>
                           </a:cxnLst>
                           <a:rect l="l" t="t" r="r" b="b"/>
                           <a:pathLst>
-                            <a:path w="2082297" h="1790837">
+                            <a:path w="2037030" h="1842687">
                               <a:moveTo>
-                                <a:pt x="0" y="1085434"/>
+                                <a:pt x="0" y="0"/>
                               </a:moveTo>
                               <a:cubicBezTo>
-                                <a:pt x="114677" y="1023569"/>
-                                <a:pt x="229355" y="961704"/>
-                                <a:pt x="371192" y="1076381"/>
-                              </a:cubicBezTo>
-                              <a:cubicBezTo>
-                                <a:pt x="513029" y="1191058"/>
-                                <a:pt x="677500" y="1910808"/>
-                                <a:pt x="851025" y="1773497"/>
-                              </a:cubicBezTo>
-                              <a:cubicBezTo>
-                                <a:pt x="1024550" y="1636186"/>
-                                <a:pt x="1207128" y="545244"/>
-                                <a:pt x="1412340" y="252515"/>
-                              </a:cubicBezTo>
-                              <a:cubicBezTo>
-                                <a:pt x="1617552" y="-40214"/>
-                                <a:pt x="1849924" y="-11545"/>
-                                <a:pt x="2082297" y="17125"/>
-                              </a:cubicBezTo>
-                            </a:path>
-                          </a:pathLst>
-                        </a:custGeom>
-                        <a:noFill/>
-                        <a:ln w="19050">
-                          <a:solidFill>
-                            <a:schemeClr val="tx1"/>
-                          </a:solidFill>
-                        </a:ln>
-                      </wps:spPr>
-                      <wps:style>
-                        <a:lnRef idx="2">
-                          <a:schemeClr val="accent1">
-                            <a:shade val="50000"/>
-                          </a:schemeClr>
-                        </a:lnRef>
-                        <a:fillRef idx="1">
-                          <a:schemeClr val="accent1"/>
-                        </a:fillRef>
-                        <a:effectRef idx="0">
-                          <a:schemeClr val="accent1"/>
-                        </a:effectRef>
-                        <a:fontRef idx="minor">
-                          <a:schemeClr val="lt1"/>
-                        </a:fontRef>
-                      </wps:style>
-                      <wps:bodyPr rot="0" spcFirstLastPara="0" vertOverflow="overflow" horzOverflow="overflow" vert="horz" wrap="square" lIns="91440" tIns="45720" rIns="91440" bIns="45720" numCol="1" spcCol="0" rtlCol="0" fromWordArt="0" anchor="ctr" anchorCtr="0" forceAA="0" compatLnSpc="1">
-                        <a:prstTxWarp prst="textNoShape">
-                          <a:avLst/>
-                        </a:prstTxWarp>
-                        <a:noAutofit/>
-                      </wps:bodyPr>
-                    </wps:wsp>
-                  </a:graphicData>
-                </a:graphic>
-                <wp14:sizeRelH relativeFrom="margin">
-                  <wp14:pctWidth>0</wp14:pctWidth>
-                </wp14:sizeRelH>
-              </wp:anchor>
-            </w:drawing>
-          </mc:Choice>
-          <mc:Fallback>
-            <w:pict>
-              <v:shape w14:anchorId="061B0E2C" id="Freeform 11" o:spid="_x0000_s1026" style="position:absolute;margin-left:270.6pt;margin-top:13.35pt;width:163.95pt;height:141pt;z-index:251666432;visibility:visible;mso-wrap-style:square;mso-width-percent:0;mso-wrap-distance-left:9pt;mso-wrap-distance-top:0;mso-wrap-distance-right:9pt;mso-wrap-distance-bottom:0;mso-position-horizontal:absolute;mso-position-horizontal-relative:text;mso-position-vertical:absolute;mso-position-vertical-relative:text;mso-width-percent:0;mso-width-relative:margin;v-text-anchor:middle" coordsize="2082297,1790837" o:gfxdata="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" path="m,1085434v114677,-61865,229355,-123730,371192,-9053c513029,1191058,677500,1910808,851025,1773497,1024550,1636186,1207128,545244,1412340,252515,1617552,-40214,1849924,-11545,2082297,17125e" filled="f" strokecolor="black [3213]" strokeweight="1.5pt">
-                <v:stroke joinstyle="miter"/>
-                <v:path arrowok="t" o:connecttype="custom" o:connectlocs="0,1085351;371168,1076299;850971,1773361;1412250,252496;2082165,17124" o:connectangles="0,0,0,0,0"/>
-              </v:shape>
-            </w:pict>
-          </mc:Fallback>
-        </mc:AlternateContent>
-      </w:r>
-      <w:bookmarkEnd w:id="0"/>
-      <w:r>
-        <w:rPr>
-          <w:noProof/>
-        </w:rPr>
-        <mc:AlternateContent>
-          <mc:Choice Requires="wps">
-            <w:drawing>
-              <wp:anchor distT="0" distB="0" distL="114300" distR="114300" simplePos="0" relativeHeight="251664384" behindDoc="0" locked="0" layoutInCell="1" allowOverlap="1">
-                <wp:simplePos x="0" y="0"/>
-                <wp:positionH relativeFrom="column">
-                  <wp:posOffset>386552</wp:posOffset>
-                </wp:positionH>
-                <wp:positionV relativeFrom="paragraph">
-                  <wp:posOffset>5704205</wp:posOffset>
-                </wp:positionV>
-                <wp:extent cx="2362835" cy="1896110"/>
-                <wp:effectExtent l="12700" t="12700" r="12065" b="8890"/>
-                <wp:wrapNone/>
-                <wp:docPr id="7" name="Freeform 7"/>
-                <wp:cNvGraphicFramePr/>
-                <a:graphic xmlns:a="http://schemas.openxmlformats.org/drawingml/2006/main">
-                  <a:graphicData uri="http://schemas.microsoft.com/office/word/2010/wordprocessingShape">
-                    <wps:wsp>
-                      <wps:cNvSpPr/>
-                      <wps:spPr>
-                        <a:xfrm>
-                          <a:off x="0" y="0"/>
-                          <a:ext cx="2362835" cy="1896110"/>
-                        </a:xfrm>
-                        <a:custGeom>
-                          <a:avLst/>
-                          <a:gdLst>
-                            <a:gd name="connsiteX0" fmla="*/ 0 w 1937442"/>
-                            <a:gd name="connsiteY0" fmla="*/ 891047 h 1616415"/>
-                            <a:gd name="connsiteX1" fmla="*/ 316871 w 1937442"/>
-                            <a:gd name="connsiteY1" fmla="*/ 891047 h 1616415"/>
-                            <a:gd name="connsiteX2" fmla="*/ 724277 w 1937442"/>
-                            <a:gd name="connsiteY2" fmla="*/ 1597218 h 1616415"/>
-                            <a:gd name="connsiteX3" fmla="*/ 1240325 w 1937442"/>
-                            <a:gd name="connsiteY3" fmla="*/ 12861 h 1616415"/>
-                            <a:gd name="connsiteX4" fmla="*/ 1729212 w 1937442"/>
-                            <a:gd name="connsiteY4" fmla="*/ 854833 h 1616415"/>
-                            <a:gd name="connsiteX5" fmla="*/ 1937442 w 1937442"/>
-                            <a:gd name="connsiteY5" fmla="*/ 972528 h 1616415"/>
-                          </a:gdLst>
-                          <a:ahLst/>
-                          <a:cxnLst>
-                            <a:cxn ang="0">
-                              <a:pos x="connsiteX0" y="connsiteY0"/>
-                            </a:cxn>
-                            <a:cxn ang="0">
-                              <a:pos x="connsiteX1" y="connsiteY1"/>
-                            </a:cxn>
-                            <a:cxn ang="0">
-                              <a:pos x="connsiteX2" y="connsiteY2"/>
-                            </a:cxn>
-                            <a:cxn ang="0">
-                              <a:pos x="connsiteX3" y="connsiteY3"/>
-                            </a:cxn>
-                            <a:cxn ang="0">
-                              <a:pos x="connsiteX4" y="connsiteY4"/>
-                            </a:cxn>
-                            <a:cxn ang="0">
-                              <a:pos x="connsiteX5" y="connsiteY5"/>
-                            </a:cxn>
-                          </a:cxnLst>
-                          <a:rect l="l" t="t" r="r" b="b"/>
-                          <a:pathLst>
-                            <a:path w="1937442" h="1616415">
-                              <a:moveTo>
-                                <a:pt x="0" y="891047"/>
-                              </a:moveTo>
-                              <a:cubicBezTo>
-                                <a:pt x="98079" y="832199"/>
-                                <a:pt x="196158" y="773352"/>
-                                <a:pt x="316871" y="891047"/>
-                              </a:cubicBezTo>
-                              <a:cubicBezTo>
-                                <a:pt x="437584" y="1008742"/>
-                                <a:pt x="570368" y="1743582"/>
-                                <a:pt x="724277" y="1597218"/>
-                              </a:cubicBezTo>
-                              <a:cubicBezTo>
-                                <a:pt x="878186" y="1450854"/>
-                                <a:pt x="1072836" y="136592"/>
-                                <a:pt x="1240325" y="12861"/>
-                              </a:cubicBezTo>
-                              <a:cubicBezTo>
-                                <a:pt x="1407814" y="-110870"/>
-                                <a:pt x="1613026" y="694889"/>
-                                <a:pt x="1729212" y="854833"/>
-                              </a:cubicBezTo>
-                              <a:cubicBezTo>
-                                <a:pt x="1845398" y="1014777"/>
-                                <a:pt x="1891420" y="993652"/>
-                                <a:pt x="1937442" y="972528"/>
+                                <a:pt x="317626" y="844990"/>
+                                <a:pt x="635252" y="1689980"/>
+                                <a:pt x="869133" y="1828800"/>
+                              </a:cubicBezTo>
+                              <a:cubicBezTo>
+                                <a:pt x="1103014" y="1967620"/>
+                                <a:pt x="1208639" y="1024551"/>
+                                <a:pt x="1403288" y="832919"/>
+                              </a:cubicBezTo>
+                              <a:cubicBezTo>
+                                <a:pt x="1597938" y="641287"/>
+                                <a:pt x="1929897" y="704661"/>
+                                <a:pt x="2037030" y="679010"/>
                               </a:cubicBezTo>
                             </a:path>
                           </a:pathLst>
@@ -286,14 +127,15 @@
           </mc:Choice>
           <mc:Fallback>
             <w:pict>
-              <v:shape w14:anchorId="02B9E805" id="Freeform 7" o:spid="_x0000_s1026" style="position:absolute;margin-left:30.45pt;margin-top:449.15pt;width:186.05pt;height:149.3pt;z-index:251664384;visibility:visible;mso-wrap-style:square;mso-width-percent:0;mso-height-percent:0;mso-wrap-distance-left:9pt;mso-wrap-distance-top:0;mso-wrap-distance-right:9pt;mso-wrap-distance-bottom:0;mso-position-horizontal:absolute;mso-position-horizontal-relative:text;mso-position-vertical:absolute;mso-position-vertical-relative:text;mso-width-percent:0;mso-height-percent:0;mso-width-relative:margin;mso-height-relative:margin;v-text-anchor:middle" coordsize="1937442,1616415" o:gfxdata="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" path="m,891047v98079,-58848,196158,-117695,316871,c437584,1008742,570368,1743582,724277,1597218,878186,1450854,1072836,136592,1240325,12861v167489,-123731,372701,682028,488887,841972c1845398,1014777,1891420,993652,1937442,972528e" filled="f" strokecolor="black [3213]" strokeweight="1.5pt">
+              <v:shape w14:anchorId="53A8A077" id="Freeform 5" o:spid="_x0000_s1026" style="position:absolute;margin-left:8.25pt;margin-top:164.7pt;width:120.4pt;height:108.9pt;z-index:251663360;visibility:visible;mso-wrap-style:square;mso-width-percent:0;mso-height-percent:0;mso-wrap-distance-left:9pt;mso-wrap-distance-top:0;mso-wrap-distance-right:9pt;mso-wrap-distance-bottom:0;mso-position-horizontal:absolute;mso-position-horizontal-relative:text;mso-position-vertical:absolute;mso-position-vertical-relative:text;mso-width-percent:0;mso-height-percent:0;mso-width-relative:margin;mso-height-relative:margin;v-text-anchor:middle" coordsize="2037030,1842687" o:gfxdata="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" path="m,c317626,844990,635252,1689980,869133,1828800v233881,138820,339506,-804249,534155,-995881c1597938,641287,1929897,704661,2037030,679010e" filled="f" strokecolor="black [3213]" strokeweight="1.5pt">
                 <v:stroke joinstyle="miter"/>
-                <v:path arrowok="t" o:connecttype="custom" o:connectlocs="0,1045229;386445,1045229;883302,1873591;1512656,15086;2108885,1002748;2362835,1140809" o:connectangles="0,0,0,0,0,0"/>
+                <v:path arrowok="t" o:connecttype="custom" o:connectlocs="0,0;652408,1372625;1053367,625156;1529080,509638" o:connectangles="0,0,0,0"/>
               </v:shape>
             </w:pict>
           </mc:Fallback>
         </mc:AlternateContent>
       </w:r>
+      <w:bookmarkEnd w:id="0"/>
       <w:r>
         <w:rPr>
           <w:noProof/>
@@ -301,18 +143,18 @@
         <mc:AlternateContent>
           <mc:Choice Requires="wps">
             <w:drawing>
-              <wp:anchor distT="0" distB="0" distL="114300" distR="114300" simplePos="0" relativeHeight="251660288" behindDoc="0" locked="0" layoutInCell="1" allowOverlap="1">
+              <wp:anchor distT="0" distB="0" distL="114300" distR="114300" simplePos="0" relativeHeight="251665408" behindDoc="0" locked="0" layoutInCell="1" allowOverlap="1">
                 <wp:simplePos x="0" y="0"/>
                 <wp:positionH relativeFrom="column">
-                  <wp:posOffset>406872</wp:posOffset>
+                  <wp:posOffset>3994623</wp:posOffset>
                 </wp:positionH>
                 <wp:positionV relativeFrom="paragraph">
-                  <wp:posOffset>2854960</wp:posOffset>
+                  <wp:posOffset>2075970</wp:posOffset>
                 </wp:positionV>
-                <wp:extent cx="2091055" cy="1897380"/>
-                <wp:effectExtent l="12700" t="12700" r="17145" b="7620"/>
+                <wp:extent cx="1683385" cy="1399316"/>
+                <wp:effectExtent l="12700" t="12700" r="18415" b="10795"/>
                 <wp:wrapNone/>
-                <wp:docPr id="2" name="Freeform 2"/>
+                <wp:docPr id="8" name="Freeform 8"/>
                 <wp:cNvGraphicFramePr/>
                 <a:graphic xmlns:a="http://schemas.openxmlformats.org/drawingml/2006/main">
                   <a:graphicData uri="http://schemas.microsoft.com/office/word/2010/wordprocessingShape">
@@ -321,19 +163,23 @@
                       <wps:spPr>
                         <a:xfrm>
                           <a:off x="0" y="0"/>
-                          <a:ext cx="2091055" cy="1897380"/>
+                          <a:ext cx="1683385" cy="1399316"/>
                         </a:xfrm>
                         <a:custGeom>
                           <a:avLst/>
                           <a:gdLst>
-                            <a:gd name="connsiteX0" fmla="*/ 0 w 2091350"/>
-                            <a:gd name="connsiteY0" fmla="*/ 870912 h 1897863"/>
-                            <a:gd name="connsiteX1" fmla="*/ 534154 w 2091350"/>
-                            <a:gd name="connsiteY1" fmla="*/ 19887 h 1897863"/>
-                            <a:gd name="connsiteX2" fmla="*/ 1222217 w 2091350"/>
-                            <a:gd name="connsiteY2" fmla="*/ 1622350 h 1897863"/>
-                            <a:gd name="connsiteX3" fmla="*/ 2091350 w 2091350"/>
-                            <a:gd name="connsiteY3" fmla="*/ 1884900 h 1897863"/>
+                            <a:gd name="connsiteX0" fmla="*/ 0 w 2227153"/>
+                            <a:gd name="connsiteY0" fmla="*/ 935911 h 2007889"/>
+                            <a:gd name="connsiteX1" fmla="*/ 307818 w 2227153"/>
+                            <a:gd name="connsiteY1" fmla="*/ 944964 h 2007889"/>
+                            <a:gd name="connsiteX2" fmla="*/ 769545 w 2227153"/>
+                            <a:gd name="connsiteY2" fmla="*/ 21511 h 2007889"/>
+                            <a:gd name="connsiteX3" fmla="*/ 1367074 w 2227153"/>
+                            <a:gd name="connsiteY3" fmla="*/ 1995166 h 2007889"/>
+                            <a:gd name="connsiteX4" fmla="*/ 1837854 w 2227153"/>
+                            <a:gd name="connsiteY4" fmla="*/ 863483 h 2007889"/>
+                            <a:gd name="connsiteX5" fmla="*/ 2227153 w 2227153"/>
+                            <a:gd name="connsiteY5" fmla="*/ 736734 h 2007889"/>
                           </a:gdLst>
                           <a:ahLst/>
                           <a:cxnLst>
@@ -349,27 +195,43 @@
                             <a:cxn ang="0">
                               <a:pos x="connsiteX3" y="connsiteY3"/>
                             </a:cxn>
+                            <a:cxn ang="0">
+                              <a:pos x="connsiteX4" y="connsiteY4"/>
+                            </a:cxn>
+                            <a:cxn ang="0">
+                              <a:pos x="connsiteX5" y="connsiteY5"/>
+                            </a:cxn>
                           </a:cxnLst>
                           <a:rect l="l" t="t" r="r" b="b"/>
                           <a:pathLst>
-                            <a:path w="2091350" h="1897863">
+                            <a:path w="2227153" h="2007889">
                               <a:moveTo>
-                                <a:pt x="0" y="870912"/>
+                                <a:pt x="0" y="935911"/>
                               </a:moveTo>
                               <a:cubicBezTo>
-                                <a:pt x="165225" y="382779"/>
-                                <a:pt x="330451" y="-105353"/>
-                                <a:pt x="534154" y="19887"/>
-                              </a:cubicBezTo>
-                              <a:cubicBezTo>
-                                <a:pt x="737857" y="145127"/>
-                                <a:pt x="962684" y="1311515"/>
-                                <a:pt x="1222217" y="1622350"/>
-                              </a:cubicBezTo>
-                              <a:cubicBezTo>
-                                <a:pt x="1481750" y="1933186"/>
-                                <a:pt x="1786550" y="1909043"/>
-                                <a:pt x="2091350" y="1884900"/>
+                                <a:pt x="89780" y="1016637"/>
+                                <a:pt x="179560" y="1097364"/>
+                                <a:pt x="307818" y="944964"/>
+                              </a:cubicBezTo>
+                              <a:cubicBezTo>
+                                <a:pt x="436076" y="792564"/>
+                                <a:pt x="593002" y="-153523"/>
+                                <a:pt x="769545" y="21511"/>
+                              </a:cubicBezTo>
+                              <a:cubicBezTo>
+                                <a:pt x="946088" y="196545"/>
+                                <a:pt x="1189023" y="1854837"/>
+                                <a:pt x="1367074" y="1995166"/>
+                              </a:cubicBezTo>
+                              <a:cubicBezTo>
+                                <a:pt x="1545126" y="2135495"/>
+                                <a:pt x="1694508" y="1073222"/>
+                                <a:pt x="1837854" y="863483"/>
+                              </a:cubicBezTo>
+                              <a:cubicBezTo>
+                                <a:pt x="1981200" y="653744"/>
+                                <a:pt x="2104176" y="695239"/>
+                                <a:pt x="2227153" y="736734"/>
                               </a:cubicBezTo>
                             </a:path>
                           </a:pathLst>
@@ -406,14 +268,20 @@
                     </wps:wsp>
                   </a:graphicData>
                 </a:graphic>
+                <wp14:sizeRelH relativeFrom="margin">
+                  <wp14:pctWidth>0</wp14:pctWidth>
+                </wp14:sizeRelH>
+                <wp14:sizeRelV relativeFrom="margin">
+                  <wp14:pctHeight>0</wp14:pctHeight>
+                </wp14:sizeRelV>
               </wp:anchor>
             </w:drawing>
           </mc:Choice>
           <mc:Fallback>
             <w:pict>
-              <v:shape w14:anchorId="32E191D2" id="Freeform 2" o:spid="_x0000_s1026" style="position:absolute;margin-left:32.05pt;margin-top:224.8pt;width:164.65pt;height:149.4pt;z-index:251660288;visibility:visible;mso-wrap-style:square;mso-wrap-distance-left:9pt;mso-wrap-distance-top:0;mso-wrap-distance-right:9pt;mso-wrap-distance-bottom:0;mso-position-horizontal:absolute;mso-position-horizontal-relative:text;mso-position-vertical:absolute;mso-position-vertical-relative:text;v-text-anchor:middle" coordsize="2091350,1897863" o:gfxdata="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" path="m,870912c165225,382779,330451,-105353,534154,19887v203703,125240,428530,1291628,688063,1602463c1481750,1933186,1786550,1909043,2091350,1884900e" filled="f" strokecolor="black [3213]" strokeweight="1.5pt">
+              <v:shape w14:anchorId="13B020CF" id="Freeform 8" o:spid="_x0000_s1026" style="position:absolute;margin-left:314.55pt;margin-top:163.45pt;width:132.55pt;height:110.2pt;z-index:251665408;visibility:visible;mso-wrap-style:square;mso-width-percent:0;mso-height-percent:0;mso-wrap-distance-left:9pt;mso-wrap-distance-top:0;mso-wrap-distance-right:9pt;mso-wrap-distance-bottom:0;mso-position-horizontal:absolute;mso-position-horizontal-relative:text;mso-position-vertical:absolute;mso-position-vertical-relative:text;mso-width-percent:0;mso-height-percent:0;mso-width-relative:margin;mso-height-relative:margin;v-text-anchor:middle" coordsize="2227153,2007889" o:gfxdata="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" path="m,935911v89780,80726,179560,161453,307818,9053c436076,792564,593002,-153523,769545,21511v176543,175034,419478,1833326,597529,1973655c1545126,2135495,1694508,1073222,1837854,863483,1981200,653744,2104176,695239,2227153,736734e" filled="f" strokecolor="black [3213]" strokeweight="1.5pt">
                 <v:stroke joinstyle="miter"/>
-                <v:path arrowok="t" o:connecttype="custom" o:connectlocs="0,870690;534079,19882;1222045,1621937;2091055,1884420" o:connectangles="0,0,0,0"/>
+                <v:path arrowok="t" o:connecttype="custom" o:connectlocs="0,652245;232663,658554;581658,14991;1033298,1390449;1389135,601769;1683385,513437" o:connectangles="0,0,0,0,0,0"/>
               </v:shape>
             </w:pict>
           </mc:Fallback>
@@ -426,18 +294,18 @@
         <mc:AlternateContent>
           <mc:Choice Requires="wps">
             <w:drawing>
-              <wp:anchor distT="0" distB="0" distL="114300" distR="114300" simplePos="0" relativeHeight="251659264" behindDoc="0" locked="0" layoutInCell="1" allowOverlap="1">
+              <wp:anchor distT="0" distB="0" distL="114300" distR="114300" simplePos="0" relativeHeight="251666432" behindDoc="0" locked="0" layoutInCell="1" allowOverlap="1">
                 <wp:simplePos x="0" y="0"/>
                 <wp:positionH relativeFrom="column">
-                  <wp:posOffset>419572</wp:posOffset>
+                  <wp:posOffset>2036239</wp:posOffset>
                 </wp:positionH>
                 <wp:positionV relativeFrom="paragraph">
-                  <wp:posOffset>399415</wp:posOffset>
+                  <wp:posOffset>523875</wp:posOffset>
                 </wp:positionV>
-                <wp:extent cx="1927860" cy="1533525"/>
-                <wp:effectExtent l="12700" t="12700" r="15240" b="15875"/>
+                <wp:extent cx="1656080" cy="1391920"/>
+                <wp:effectExtent l="12700" t="12700" r="7620" b="17780"/>
                 <wp:wrapNone/>
-                <wp:docPr id="1" name="Freeform 1"/>
+                <wp:docPr id="11" name="Freeform 11"/>
                 <wp:cNvGraphicFramePr/>
                 <a:graphic xmlns:a="http://schemas.openxmlformats.org/drawingml/2006/main">
                   <a:graphicData uri="http://schemas.microsoft.com/office/word/2010/wordprocessingShape">
@@ -446,19 +314,21 @@
                       <wps:spPr>
                         <a:xfrm>
                           <a:off x="0" y="0"/>
-                          <a:ext cx="1927860" cy="1533525"/>
+                          <a:ext cx="1656080" cy="1391920"/>
                         </a:xfrm>
                         <a:custGeom>
                           <a:avLst/>
                           <a:gdLst>
-                            <a:gd name="connsiteX0" fmla="*/ 0 w 1928388"/>
-                            <a:gd name="connsiteY0" fmla="*/ 1533631 h 1533631"/>
-                            <a:gd name="connsiteX1" fmla="*/ 814812 w 1928388"/>
-                            <a:gd name="connsiteY1" fmla="*/ 21702 h 1533631"/>
-                            <a:gd name="connsiteX2" fmla="*/ 1294646 w 1928388"/>
-                            <a:gd name="connsiteY2" fmla="*/ 646391 h 1533631"/>
-                            <a:gd name="connsiteX3" fmla="*/ 1928388 w 1928388"/>
-                            <a:gd name="connsiteY3" fmla="*/ 745979 h 1533631"/>
+                            <a:gd name="connsiteX0" fmla="*/ 0 w 2082297"/>
+                            <a:gd name="connsiteY0" fmla="*/ 1085434 h 1790837"/>
+                            <a:gd name="connsiteX1" fmla="*/ 371192 w 2082297"/>
+                            <a:gd name="connsiteY1" fmla="*/ 1076381 h 1790837"/>
+                            <a:gd name="connsiteX2" fmla="*/ 851025 w 2082297"/>
+                            <a:gd name="connsiteY2" fmla="*/ 1773497 h 1790837"/>
+                            <a:gd name="connsiteX3" fmla="*/ 1412340 w 2082297"/>
+                            <a:gd name="connsiteY3" fmla="*/ 252515 h 1790837"/>
+                            <a:gd name="connsiteX4" fmla="*/ 2082297 w 2082297"/>
+                            <a:gd name="connsiteY4" fmla="*/ 17125 h 1790837"/>
                           </a:gdLst>
                           <a:ahLst/>
                           <a:cxnLst>
@@ -474,27 +344,35 @@
                             <a:cxn ang="0">
                               <a:pos x="connsiteX3" y="connsiteY3"/>
                             </a:cxn>
+                            <a:cxn ang="0">
+                              <a:pos x="connsiteX4" y="connsiteY4"/>
+                            </a:cxn>
                           </a:cxnLst>
                           <a:rect l="l" t="t" r="r" b="b"/>
                           <a:pathLst>
-                            <a:path w="1928388" h="1533631">
+                            <a:path w="2082297" h="1790837">
                               <a:moveTo>
-                                <a:pt x="0" y="1533631"/>
+                                <a:pt x="0" y="1085434"/>
                               </a:moveTo>
                               <a:cubicBezTo>
-                                <a:pt x="299519" y="851603"/>
-                                <a:pt x="599038" y="169575"/>
-                                <a:pt x="814812" y="21702"/>
-                              </a:cubicBezTo>
-                              <a:cubicBezTo>
-                                <a:pt x="1030586" y="-126171"/>
-                                <a:pt x="1109050" y="525678"/>
-                                <a:pt x="1294646" y="646391"/>
-                              </a:cubicBezTo>
-                              <a:cubicBezTo>
-                                <a:pt x="1480242" y="767104"/>
-                                <a:pt x="1828800" y="730890"/>
-                                <a:pt x="1928388" y="745979"/>
+                                <a:pt x="114677" y="1023569"/>
+                                <a:pt x="229355" y="961704"/>
+                                <a:pt x="371192" y="1076381"/>
+                              </a:cubicBezTo>
+                              <a:cubicBezTo>
+                                <a:pt x="513029" y="1191058"/>
+                                <a:pt x="677500" y="1910808"/>
+                                <a:pt x="851025" y="1773497"/>
+                              </a:cubicBezTo>
+                              <a:cubicBezTo>
+                                <a:pt x="1024550" y="1636186"/>
+                                <a:pt x="1207128" y="545244"/>
+                                <a:pt x="1412340" y="252515"/>
+                              </a:cubicBezTo>
+                              <a:cubicBezTo>
+                                <a:pt x="1617552" y="-40214"/>
+                                <a:pt x="1849924" y="-11545"/>
+                                <a:pt x="2082297" y="17125"/>
                               </a:cubicBezTo>
                             </a:path>
                           </a:pathLst>
@@ -531,14 +409,20 @@
                     </wps:wsp>
                   </a:graphicData>
                 </a:graphic>
+                <wp14:sizeRelH relativeFrom="margin">
+                  <wp14:pctWidth>0</wp14:pctWidth>
+                </wp14:sizeRelH>
+                <wp14:sizeRelV relativeFrom="margin">
+                  <wp14:pctHeight>0</wp14:pctHeight>
+                </wp14:sizeRelV>
               </wp:anchor>
             </w:drawing>
           </mc:Choice>
           <mc:Fallback>
             <w:pict>
-              <v:shape w14:anchorId="400A6CF5" id="Freeform 1" o:spid="_x0000_s1026" style="position:absolute;margin-left:33.05pt;margin-top:31.45pt;width:151.8pt;height:120.75pt;z-index:251659264;visibility:visible;mso-wrap-style:square;mso-wrap-distance-left:9pt;mso-wrap-distance-top:0;mso-wrap-distance-right:9pt;mso-wrap-distance-bottom:0;mso-position-horizontal:absolute;mso-position-horizontal-relative:text;mso-position-vertical:absolute;mso-position-vertical-relative:text;v-text-anchor:middle" coordsize="1928388,1533631" o:gfxdata="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" path="m,1533631c299519,851603,599038,169575,814812,21702v215774,-147873,294238,503976,479834,624689c1480242,767104,1828800,730890,1928388,745979e" filled="f" strokecolor="black [3213]" strokeweight="1.5pt">
+              <v:shape w14:anchorId="1C876FE0" id="Freeform 11" o:spid="_x0000_s1026" style="position:absolute;margin-left:160.35pt;margin-top:41.25pt;width:130.4pt;height:109.6pt;z-index:251666432;visibility:visible;mso-wrap-style:square;mso-width-percent:0;mso-height-percent:0;mso-wrap-distance-left:9pt;mso-wrap-distance-top:0;mso-wrap-distance-right:9pt;mso-wrap-distance-bottom:0;mso-position-horizontal:absolute;mso-position-horizontal-relative:text;mso-position-vertical:absolute;mso-position-vertical-relative:text;mso-width-percent:0;mso-height-percent:0;mso-width-relative:margin;mso-height-relative:margin;v-text-anchor:middle" coordsize="2082297,1790837" o:gfxdata="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" path="m,1085434v114677,-61865,229355,-123730,371192,-9053c513029,1191058,677500,1910808,851025,1773497,1024550,1636186,1207128,545244,1412340,252515,1617552,-40214,1849924,-11545,2082297,17125e" filled="f" strokecolor="black [3213]" strokeweight="1.5pt">
                 <v:stroke joinstyle="miter"/>
-                <v:path arrowok="t" o:connecttype="custom" o:connectlocs="0,1533525;814589,21701;1294292,646346;1927860,745927" o:connectangles="0,0,0,0"/>
+                <v:path arrowok="t" o:connecttype="custom" o:connectlocs="0,843649;295214,836612;676832,1378443;1123254,196266;1656080,13310" o:connectangles="0,0,0,0,0"/>
               </v:shape>
             </w:pict>
           </mc:Fallback>
@@ -551,18 +435,18 @@
         <mc:AlternateContent>
           <mc:Choice Requires="wps">
             <w:drawing>
-              <wp:anchor distT="0" distB="0" distL="114300" distR="114300" simplePos="0" relativeHeight="251663360" behindDoc="0" locked="0" layoutInCell="1" allowOverlap="1">
+              <wp:anchor distT="0" distB="0" distL="114300" distR="114300" simplePos="0" relativeHeight="251664384" behindDoc="0" locked="0" layoutInCell="1" allowOverlap="1">
                 <wp:simplePos x="0" y="0"/>
                 <wp:positionH relativeFrom="column">
-                  <wp:posOffset>3495203</wp:posOffset>
+                  <wp:posOffset>2051050</wp:posOffset>
                 </wp:positionH>
                 <wp:positionV relativeFrom="paragraph">
-                  <wp:posOffset>2811780</wp:posOffset>
+                  <wp:posOffset>2089579</wp:posOffset>
                 </wp:positionV>
-                <wp:extent cx="2036445" cy="1842135"/>
-                <wp:effectExtent l="12700" t="12700" r="8255" b="12065"/>
+                <wp:extent cx="1737995" cy="1388745"/>
+                <wp:effectExtent l="12700" t="12700" r="14605" b="8255"/>
                 <wp:wrapNone/>
-                <wp:docPr id="5" name="Freeform 5"/>
+                <wp:docPr id="7" name="Freeform 7"/>
                 <wp:cNvGraphicFramePr/>
                 <a:graphic xmlns:a="http://schemas.openxmlformats.org/drawingml/2006/main">
                   <a:graphicData uri="http://schemas.microsoft.com/office/word/2010/wordprocessingShape">
@@ -571,19 +455,23 @@
                       <wps:spPr>
                         <a:xfrm>
                           <a:off x="0" y="0"/>
-                          <a:ext cx="2036445" cy="1842135"/>
+                          <a:ext cx="1737995" cy="1388745"/>
                         </a:xfrm>
                         <a:custGeom>
                           <a:avLst/>
                           <a:gdLst>
-                            <a:gd name="connsiteX0" fmla="*/ 0 w 2037030"/>
-                            <a:gd name="connsiteY0" fmla="*/ 0 h 1842687"/>
-                            <a:gd name="connsiteX1" fmla="*/ 869133 w 2037030"/>
-                            <a:gd name="connsiteY1" fmla="*/ 1828800 h 1842687"/>
-                            <a:gd name="connsiteX2" fmla="*/ 1403288 w 2037030"/>
-                            <a:gd name="connsiteY2" fmla="*/ 832919 h 1842687"/>
-                            <a:gd name="connsiteX3" fmla="*/ 2037030 w 2037030"/>
-                            <a:gd name="connsiteY3" fmla="*/ 679010 h 1842687"/>
+                            <a:gd name="connsiteX0" fmla="*/ 0 w 1937442"/>
+                            <a:gd name="connsiteY0" fmla="*/ 891047 h 1616415"/>
+                            <a:gd name="connsiteX1" fmla="*/ 316871 w 1937442"/>
+                            <a:gd name="connsiteY1" fmla="*/ 891047 h 1616415"/>
+                            <a:gd name="connsiteX2" fmla="*/ 724277 w 1937442"/>
+                            <a:gd name="connsiteY2" fmla="*/ 1597218 h 1616415"/>
+                            <a:gd name="connsiteX3" fmla="*/ 1240325 w 1937442"/>
+                            <a:gd name="connsiteY3" fmla="*/ 12861 h 1616415"/>
+                            <a:gd name="connsiteX4" fmla="*/ 1729212 w 1937442"/>
+                            <a:gd name="connsiteY4" fmla="*/ 854833 h 1616415"/>
+                            <a:gd name="connsiteX5" fmla="*/ 1937442 w 1937442"/>
+                            <a:gd name="connsiteY5" fmla="*/ 972528 h 1616415"/>
                           </a:gdLst>
                           <a:ahLst/>
                           <a:cxnLst>
@@ -599,27 +487,43 @@
                             <a:cxn ang="0">
                               <a:pos x="connsiteX3" y="connsiteY3"/>
                             </a:cxn>
+                            <a:cxn ang="0">
+                              <a:pos x="connsiteX4" y="connsiteY4"/>
+                            </a:cxn>
+                            <a:cxn ang="0">
+                              <a:pos x="connsiteX5" y="connsiteY5"/>
+                            </a:cxn>
                           </a:cxnLst>
                           <a:rect l="l" t="t" r="r" b="b"/>
                           <a:pathLst>
-                            <a:path w="2037030" h="1842687">
+                            <a:path w="1937442" h="1616415">
                               <a:moveTo>
-                                <a:pt x="0" y="0"/>
+                                <a:pt x="0" y="891047"/>
                               </a:moveTo>
                               <a:cubicBezTo>
-                                <a:pt x="317626" y="844990"/>
-                                <a:pt x="635252" y="1689980"/>
-                                <a:pt x="869133" y="1828800"/>
-                              </a:cubicBezTo>
-                              <a:cubicBezTo>
-                                <a:pt x="1103014" y="1967620"/>
-                                <a:pt x="1208639" y="1024551"/>
-                                <a:pt x="1403288" y="832919"/>
-                              </a:cubicBezTo>
-                              <a:cubicBezTo>
-                                <a:pt x="1597938" y="641287"/>
-                                <a:pt x="1929897" y="704661"/>
-                                <a:pt x="2037030" y="679010"/>
+                                <a:pt x="98079" y="832199"/>
+                                <a:pt x="196158" y="773352"/>
+                                <a:pt x="316871" y="891047"/>
+                              </a:cubicBezTo>
+                              <a:cubicBezTo>
+                                <a:pt x="437584" y="1008742"/>
+                                <a:pt x="570368" y="1743582"/>
+                                <a:pt x="724277" y="1597218"/>
+                              </a:cubicBezTo>
+                              <a:cubicBezTo>
+                                <a:pt x="878186" y="1450854"/>
+                                <a:pt x="1072836" y="136592"/>
+                                <a:pt x="1240325" y="12861"/>
+                              </a:cubicBezTo>
+                              <a:cubicBezTo>
+                                <a:pt x="1407814" y="-110870"/>
+                                <a:pt x="1613026" y="694889"/>
+                                <a:pt x="1729212" y="854833"/>
+                              </a:cubicBezTo>
+                              <a:cubicBezTo>
+                                <a:pt x="1845398" y="1014777"/>
+                                <a:pt x="1891420" y="993652"/>
+                                <a:pt x="1937442" y="972528"/>
                               </a:cubicBezTo>
                             </a:path>
                           </a:pathLst>
@@ -656,14 +560,20 @@
                     </wps:wsp>
                   </a:graphicData>
                 </a:graphic>
+                <wp14:sizeRelH relativeFrom="margin">
+                  <wp14:pctWidth>0</wp14:pctWidth>
+                </wp14:sizeRelH>
+                <wp14:sizeRelV relativeFrom="margin">
+                  <wp14:pctHeight>0</wp14:pctHeight>
+                </wp14:sizeRelV>
               </wp:anchor>
             </w:drawing>
           </mc:Choice>
           <mc:Fallback>
             <w:pict>
-              <v:shape w14:anchorId="4ABD782C" id="Freeform 5" o:spid="_x0000_s1026" style="position:absolute;margin-left:275.2pt;margin-top:221.4pt;width:160.35pt;height:145.05pt;z-index:251663360;visibility:visible;mso-wrap-style:square;mso-wrap-distance-left:9pt;mso-wrap-distance-top:0;mso-wrap-distance-right:9pt;mso-wrap-distance-bottom:0;mso-position-horizontal:absolute;mso-position-horizontal-relative:text;mso-position-vertical:absolute;mso-position-vertical-relative:text;v-text-anchor:middle" coordsize="2037030,1842687" o:gfxdata="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" path="m,c317626,844990,635252,1689980,869133,1828800v233881,138820,339506,-804249,534155,-995881c1597938,641287,1929897,704661,2037030,679010e" filled="f" strokecolor="black [3213]" strokeweight="1.5pt">
+              <v:shape w14:anchorId="1F7810E4" id="Freeform 7" o:spid="_x0000_s1026" style="position:absolute;margin-left:161.5pt;margin-top:164.55pt;width:136.85pt;height:109.35pt;z-index:251664384;visibility:visible;mso-wrap-style:square;mso-width-percent:0;mso-height-percent:0;mso-wrap-distance-left:9pt;mso-wrap-distance-top:0;mso-wrap-distance-right:9pt;mso-wrap-distance-bottom:0;mso-position-horizontal:absolute;mso-position-horizontal-relative:text;mso-position-vertical:absolute;mso-position-vertical-relative:text;mso-width-percent:0;mso-height-percent:0;mso-width-relative:margin;mso-height-relative:margin;v-text-anchor:middle" coordsize="1937442,1616415" o:gfxdata="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" path="m,891047v98079,-58848,196158,-117695,316871,c437584,1008742,570368,1743582,724277,1597218,878186,1450854,1072836,136592,1240325,12861v167489,-123731,372701,682028,488887,841972c1845398,1014777,1891420,993652,1937442,972528e" filled="f" strokecolor="black [3213]" strokeweight="1.5pt">
                 <v:stroke joinstyle="miter"/>
-                <v:path arrowok="t" o:connecttype="custom" o:connectlocs="0,0;868883,1828252;1402885,832669;2036445,678807" o:connectangles="0,0,0,0"/>
+                <v:path arrowok="t" o:connecttype="custom" o:connectlocs="0,765544;284251,765544;649717,1372252;1112642,11050;1551201,734431;1737995,835549" o:connectangles="0,0,0,0,0,0"/>
               </v:shape>
             </w:pict>
           </mc:Fallback>
@@ -676,18 +586,18 @@
         <mc:AlternateContent>
           <mc:Choice Requires="wps">
             <w:drawing>
-              <wp:anchor distT="0" distB="0" distL="114300" distR="114300" simplePos="0" relativeHeight="251665408" behindDoc="0" locked="0" layoutInCell="1" allowOverlap="1">
+              <wp:anchor distT="0" distB="0" distL="114300" distR="114300" simplePos="0" relativeHeight="251659264" behindDoc="0" locked="0" layoutInCell="1" allowOverlap="1">
                 <wp:simplePos x="0" y="0"/>
                 <wp:positionH relativeFrom="column">
-                  <wp:posOffset>3328035</wp:posOffset>
+                  <wp:posOffset>85725</wp:posOffset>
                 </wp:positionH>
                 <wp:positionV relativeFrom="paragraph">
-                  <wp:posOffset>5681182</wp:posOffset>
+                  <wp:posOffset>530350</wp:posOffset>
                 </wp:positionV>
-                <wp:extent cx="2226945" cy="2007870"/>
-                <wp:effectExtent l="12700" t="12700" r="8255" b="11430"/>
+                <wp:extent cx="1673860" cy="1315720"/>
+                <wp:effectExtent l="12700" t="12700" r="15240" b="17780"/>
                 <wp:wrapNone/>
-                <wp:docPr id="8" name="Freeform 8"/>
+                <wp:docPr id="1" name="Freeform 1"/>
                 <wp:cNvGraphicFramePr/>
                 <a:graphic xmlns:a="http://schemas.openxmlformats.org/drawingml/2006/main">
                   <a:graphicData uri="http://schemas.microsoft.com/office/word/2010/wordprocessingShape">
@@ -696,23 +606,19 @@
                       <wps:spPr>
                         <a:xfrm>
                           <a:off x="0" y="0"/>
-                          <a:ext cx="2226945" cy="2007870"/>
+                          <a:ext cx="1673860" cy="1315720"/>
                         </a:xfrm>
                         <a:custGeom>
                           <a:avLst/>
                           <a:gdLst>
-                            <a:gd name="connsiteX0" fmla="*/ 0 w 2227153"/>
-                            <a:gd name="connsiteY0" fmla="*/ 935911 h 2007889"/>
-                            <a:gd name="connsiteX1" fmla="*/ 307818 w 2227153"/>
-                            <a:gd name="connsiteY1" fmla="*/ 944964 h 2007889"/>
-                            <a:gd name="connsiteX2" fmla="*/ 769545 w 2227153"/>
-                            <a:gd name="connsiteY2" fmla="*/ 21511 h 2007889"/>
-                            <a:gd name="connsiteX3" fmla="*/ 1367074 w 2227153"/>
-                            <a:gd name="connsiteY3" fmla="*/ 1995166 h 2007889"/>
-                            <a:gd name="connsiteX4" fmla="*/ 1837854 w 2227153"/>
-                            <a:gd name="connsiteY4" fmla="*/ 863483 h 2007889"/>
-                            <a:gd name="connsiteX5" fmla="*/ 2227153 w 2227153"/>
-                            <a:gd name="connsiteY5" fmla="*/ 736734 h 2007889"/>
+                            <a:gd name="connsiteX0" fmla="*/ 0 w 1928388"/>
+                            <a:gd name="connsiteY0" fmla="*/ 1533631 h 1533631"/>
+                            <a:gd name="connsiteX1" fmla="*/ 814812 w 1928388"/>
+                            <a:gd name="connsiteY1" fmla="*/ 21702 h 1533631"/>
+                            <a:gd name="connsiteX2" fmla="*/ 1294646 w 1928388"/>
+                            <a:gd name="connsiteY2" fmla="*/ 646391 h 1533631"/>
+                            <a:gd name="connsiteX3" fmla="*/ 1928388 w 1928388"/>
+                            <a:gd name="connsiteY3" fmla="*/ 745979 h 1533631"/>
                           </a:gdLst>
                           <a:ahLst/>
                           <a:cxnLst>
@@ -728,43 +634,27 @@
                             <a:cxn ang="0">
                               <a:pos x="connsiteX3" y="connsiteY3"/>
                             </a:cxn>
-                            <a:cxn ang="0">
-                              <a:pos x="connsiteX4" y="connsiteY4"/>
-                            </a:cxn>
-                            <a:cxn ang="0">
-                              <a:pos x="connsiteX5" y="connsiteY5"/>
-                            </a:cxn>
                           </a:cxnLst>
                           <a:rect l="l" t="t" r="r" b="b"/>
                           <a:pathLst>
-                            <a:path w="2227153" h="2007889">
+                            <a:path w="1928388" h="1533631">
                               <a:moveTo>
-                                <a:pt x="0" y="935911"/>
+                                <a:pt x="0" y="1533631"/>
                               </a:moveTo>
                               <a:cubicBezTo>
-                                <a:pt x="89780" y="1016637"/>
-                                <a:pt x="179560" y="1097364"/>
-                                <a:pt x="307818" y="944964"/>
-                              </a:cubicBezTo>
-                              <a:cubicBezTo>
-                                <a:pt x="436076" y="792564"/>
-                                <a:pt x="593002" y="-153523"/>
-                                <a:pt x="769545" y="21511"/>
-                              </a:cubicBezTo>
-                              <a:cubicBezTo>
-                                <a:pt x="946088" y="196545"/>
-                                <a:pt x="1189023" y="1854837"/>
-                                <a:pt x="1367074" y="1995166"/>
-                              </a:cubicBezTo>
-                              <a:cubicBezTo>
-                                <a:pt x="1545126" y="2135495"/>
-                                <a:pt x="1694508" y="1073222"/>
-                                <a:pt x="1837854" y="863483"/>
-                              </a:cubicBezTo>
-                              <a:cubicBezTo>
-                                <a:pt x="1981200" y="653744"/>
-                                <a:pt x="2104176" y="695239"/>
-                                <a:pt x="2227153" y="736734"/>
+                                <a:pt x="299519" y="851603"/>
+                                <a:pt x="599038" y="169575"/>
+                                <a:pt x="814812" y="21702"/>
+                              </a:cubicBezTo>
+                              <a:cubicBezTo>
+                                <a:pt x="1030586" y="-126171"/>
+                                <a:pt x="1109050" y="525678"/>
+                                <a:pt x="1294646" y="646391"/>
+                              </a:cubicBezTo>
+                              <a:cubicBezTo>
+                                <a:pt x="1480242" y="767104"/>
+                                <a:pt x="1828800" y="730890"/>
+                                <a:pt x="1928388" y="745979"/>
                               </a:cubicBezTo>
                             </a:path>
                           </a:pathLst>
@@ -801,14 +691,151 @@
                     </wps:wsp>
                   </a:graphicData>
                 </a:graphic>
+                <wp14:sizeRelH relativeFrom="margin">
+                  <wp14:pctWidth>0</wp14:pctWidth>
+                </wp14:sizeRelH>
+                <wp14:sizeRelV relativeFrom="margin">
+                  <wp14:pctHeight>0</wp14:pctHeight>
+                </wp14:sizeRelV>
               </wp:anchor>
             </w:drawing>
           </mc:Choice>
           <mc:Fallback>
             <w:pict>
-              <v:shape w14:anchorId="4637B1CA" id="Freeform 8" o:spid="_x0000_s1026" style="position:absolute;margin-left:262.05pt;margin-top:447.35pt;width:175.35pt;height:158.1pt;z-index:251665408;visibility:visible;mso-wrap-style:square;mso-wrap-distance-left:9pt;mso-wrap-distance-top:0;mso-wrap-distance-right:9pt;mso-wrap-distance-bottom:0;mso-position-horizontal:absolute;mso-position-horizontal-relative:text;mso-position-vertical:absolute;mso-position-vertical-relative:text;v-text-anchor:middle" coordsize="2227153,2007889" o:gfxdata="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" path="m,935911v89780,80726,179560,161453,307818,9053c436076,792564,593002,-153523,769545,21511v176543,175034,419478,1833326,597529,1973655c1545126,2135495,1694508,1073222,1837854,863483,1981200,653744,2104176,695239,2227153,736734e" filled="f" strokecolor="black [3213]" strokeweight="1.5pt">
+              <v:shape w14:anchorId="17F645B7" id="Freeform 1" o:spid="_x0000_s1026" style="position:absolute;margin-left:6.75pt;margin-top:41.75pt;width:131.8pt;height:103.6pt;z-index:251659264;visibility:visible;mso-wrap-style:square;mso-width-percent:0;mso-height-percent:0;mso-wrap-distance-left:9pt;mso-wrap-distance-top:0;mso-wrap-distance-right:9pt;mso-wrap-distance-bottom:0;mso-position-horizontal:absolute;mso-position-horizontal-relative:text;mso-position-vertical:absolute;mso-position-vertical-relative:text;mso-width-percent:0;mso-height-percent:0;mso-width-relative:margin;mso-height-relative:margin;v-text-anchor:middle" coordsize="1928388,1533631" o:gfxdata="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" path="m,1533631c299519,851603,599038,169575,814812,21702v215774,-147873,294238,503976,479834,624689c1480242,767104,1828800,730890,1928388,745979e" filled="f" strokecolor="black [3213]" strokeweight="1.5pt">
                 <v:stroke joinstyle="miter"/>
-                <v:path arrowok="t" o:connecttype="custom" o:connectlocs="0,935902;307789,944955;769473,21511;1366946,1995147;1837682,863475;2226945,736727" o:connectangles="0,0,0,0,0,0"/>
+                <v:path arrowok="t" o:connecttype="custom" o:connectlocs="0,1315720;707265,18618;1123766,554546;1673860,639984" o:connectangles="0,0,0,0"/>
+              </v:shape>
+            </w:pict>
+          </mc:Fallback>
+        </mc:AlternateContent>
+      </w:r>
+      <w:r>
+        <w:rPr>
+          <w:noProof/>
+        </w:rPr>
+        <mc:AlternateContent>
+          <mc:Choice Requires="wps">
+            <w:drawing>
+              <wp:anchor distT="0" distB="0" distL="114300" distR="114300" simplePos="0" relativeHeight="251660288" behindDoc="0" locked="0" layoutInCell="1" allowOverlap="1">
+                <wp:simplePos x="0" y="0"/>
+                <wp:positionH relativeFrom="column">
+                  <wp:posOffset>4003675</wp:posOffset>
+                </wp:positionH>
+                <wp:positionV relativeFrom="paragraph">
+                  <wp:posOffset>507240</wp:posOffset>
+                </wp:positionV>
+                <wp:extent cx="1674495" cy="1444625"/>
+                <wp:effectExtent l="12700" t="12700" r="14605" b="15875"/>
+                <wp:wrapNone/>
+                <wp:docPr id="2" name="Freeform 2"/>
+                <wp:cNvGraphicFramePr/>
+                <a:graphic xmlns:a="http://schemas.openxmlformats.org/drawingml/2006/main">
+                  <a:graphicData uri="http://schemas.microsoft.com/office/word/2010/wordprocessingShape">
+                    <wps:wsp>
+                      <wps:cNvSpPr/>
+                      <wps:spPr>
+                        <a:xfrm>
+                          <a:off x="0" y="0"/>
+                          <a:ext cx="1674495" cy="1444625"/>
+                        </a:xfrm>
+                        <a:custGeom>
+                          <a:avLst/>
+                          <a:gdLst>
+                            <a:gd name="connsiteX0" fmla="*/ 0 w 2091350"/>
+                            <a:gd name="connsiteY0" fmla="*/ 870912 h 1897863"/>
+                            <a:gd name="connsiteX1" fmla="*/ 534154 w 2091350"/>
+                            <a:gd name="connsiteY1" fmla="*/ 19887 h 1897863"/>
+                            <a:gd name="connsiteX2" fmla="*/ 1222217 w 2091350"/>
+                            <a:gd name="connsiteY2" fmla="*/ 1622350 h 1897863"/>
+                            <a:gd name="connsiteX3" fmla="*/ 2091350 w 2091350"/>
+                            <a:gd name="connsiteY3" fmla="*/ 1884900 h 1897863"/>
+                          </a:gdLst>
+                          <a:ahLst/>
+                          <a:cxnLst>
+                            <a:cxn ang="0">
+                              <a:pos x="connsiteX0" y="connsiteY0"/>
+                            </a:cxn>
+                            <a:cxn ang="0">
+                              <a:pos x="connsiteX1" y="connsiteY1"/>
+                            </a:cxn>
+                            <a:cxn ang="0">
+                              <a:pos x="connsiteX2" y="connsiteY2"/>
+                            </a:cxn>
+                            <a:cxn ang="0">
+                              <a:pos x="connsiteX3" y="connsiteY3"/>
+                            </a:cxn>
+                          </a:cxnLst>
+                          <a:rect l="l" t="t" r="r" b="b"/>
+                          <a:pathLst>
+                            <a:path w="2091350" h="1897863">
+                              <a:moveTo>
+                                <a:pt x="0" y="870912"/>
+                              </a:moveTo>
+                              <a:cubicBezTo>
+                                <a:pt x="165225" y="382779"/>
+                                <a:pt x="330451" y="-105353"/>
+                                <a:pt x="534154" y="19887"/>
+                              </a:cubicBezTo>
+                              <a:cubicBezTo>
+                                <a:pt x="737857" y="145127"/>
+                                <a:pt x="962684" y="1311515"/>
+                                <a:pt x="1222217" y="1622350"/>
+                              </a:cubicBezTo>
+                              <a:cubicBezTo>
+                                <a:pt x="1481750" y="1933186"/>
+                                <a:pt x="1786550" y="1909043"/>
+                                <a:pt x="2091350" y="1884900"/>
+                              </a:cubicBezTo>
+                            </a:path>
+                          </a:pathLst>
+                        </a:custGeom>
+                        <a:noFill/>
+                        <a:ln w="19050">
+                          <a:solidFill>
+                            <a:schemeClr val="tx1"/>
+                          </a:solidFill>
+                        </a:ln>
+                      </wps:spPr>
+                      <wps:style>
+                        <a:lnRef idx="2">
+                          <a:schemeClr val="accent1">
+                            <a:shade val="50000"/>
+                          </a:schemeClr>
+                        </a:lnRef>
+                        <a:fillRef idx="1">
+                          <a:schemeClr val="accent1"/>
+                        </a:fillRef>
+                        <a:effectRef idx="0">
+                          <a:schemeClr val="accent1"/>
+                        </a:effectRef>
+                        <a:fontRef idx="minor">
+                          <a:schemeClr val="lt1"/>
+                        </a:fontRef>
+                      </wps:style>
+                      <wps:bodyPr rot="0" spcFirstLastPara="0" vertOverflow="overflow" horzOverflow="overflow" vert="horz" wrap="square" lIns="91440" tIns="45720" rIns="91440" bIns="45720" numCol="1" spcCol="0" rtlCol="0" fromWordArt="0" anchor="ctr" anchorCtr="0" forceAA="0" compatLnSpc="1">
+                        <a:prstTxWarp prst="textNoShape">
+                          <a:avLst/>
+                        </a:prstTxWarp>
+                        <a:noAutofit/>
+                      </wps:bodyPr>
+                    </wps:wsp>
+                  </a:graphicData>
+                </a:graphic>
+                <wp14:sizeRelH relativeFrom="margin">
+                  <wp14:pctWidth>0</wp14:pctWidth>
+                </wp14:sizeRelH>
+                <wp14:sizeRelV relativeFrom="margin">
+                  <wp14:pctHeight>0</wp14:pctHeight>
+                </wp14:sizeRelV>
+              </wp:anchor>
+            </w:drawing>
+          </mc:Choice>
+          <mc:Fallback>
+            <w:pict>
+              <v:shape w14:anchorId="03E19ABD" id="Freeform 2" o:spid="_x0000_s1026" style="position:absolute;margin-left:315.25pt;margin-top:39.95pt;width:131.85pt;height:113.75pt;z-index:251660288;visibility:visible;mso-wrap-style:square;mso-width-percent:0;mso-height-percent:0;mso-wrap-distance-left:9pt;mso-wrap-distance-top:0;mso-wrap-distance-right:9pt;mso-wrap-distance-bottom:0;mso-position-horizontal:absolute;mso-position-horizontal-relative:text;mso-position-vertical:absolute;mso-position-vertical-relative:text;mso-width-percent:0;mso-height-percent:0;mso-width-relative:margin;mso-height-relative:margin;v-text-anchor:middle" coordsize="2091350,1897863" o:gfxdata="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" path="m,870912c165225,382779,330451,-105353,534154,19887v203703,125240,428530,1291628,688063,1602463c1481750,1933186,1786550,1909043,2091350,1884900e" filled="f" strokecolor="black [3213]" strokeweight="1.5pt">
+                <v:stroke joinstyle="miter"/>
+                <v:path arrowok="t" o:connecttype="custom" o:connectlocs="0,662925;427685,15138;978601,1234909;1674495,1434758" o:connectangles="0,0,0,0"/>
               </v:shape>
             </w:pict>
           </mc:Fallback>

</xml_diff>